<commit_message>
Added date into formating documents.
</commit_message>
<xml_diff>
--- a/template/Template_1.docx
+++ b/template/Template_1.docx
@@ -548,7 +548,84 @@
           <w:szCs w:val="24"/>
           <w:lang w:val="ru-RU"/>
         </w:rPr>
-        <w:t xml:space="preserve">________________ </w:t>
+        <w:t>${</w:t>
+      </w:r>
+      <w:r>
+        <w:rPr>
+          <w:rFonts w:ascii="Times New Roman" w:hAnsi="Times New Roman" w:cs="Times New Roman"/>
+          <w:sz w:val="24"/>
+          <w:szCs w:val="24"/>
+        </w:rPr>
+        <w:t>temp</w:t>
+      </w:r>
+      <w:r>
+        <w:rPr>
+          <w:rFonts w:ascii="Times New Roman" w:hAnsi="Times New Roman" w:cs="Times New Roman"/>
+          <w:sz w:val="24"/>
+          <w:szCs w:val="24"/>
+          <w:lang w:val="ru-RU"/>
+        </w:rPr>
+        <w:t>_</w:t>
+      </w:r>
+      <w:r>
+        <w:rPr>
+          <w:rFonts w:ascii="Times New Roman" w:hAnsi="Times New Roman" w:cs="Times New Roman"/>
+          <w:sz w:val="24"/>
+          <w:szCs w:val="24"/>
+        </w:rPr>
+        <w:t>day</w:t>
+      </w:r>
+      <w:r>
+        <w:rPr>
+          <w:rFonts w:ascii="Times New Roman" w:hAnsi="Times New Roman" w:cs="Times New Roman"/>
+          <w:sz w:val="24"/>
+          <w:szCs w:val="24"/>
+          <w:lang w:val="ru-RU"/>
+        </w:rPr>
+        <w:t>} ${</w:t>
+      </w:r>
+      <w:r>
+        <w:rPr>
+          <w:rFonts w:ascii="Times New Roman" w:hAnsi="Times New Roman" w:cs="Times New Roman"/>
+          <w:sz w:val="24"/>
+          <w:szCs w:val="24"/>
+        </w:rPr>
+        <w:t>temp</w:t>
+      </w:r>
+      <w:r>
+        <w:rPr>
+          <w:rFonts w:ascii="Times New Roman" w:hAnsi="Times New Roman" w:cs="Times New Roman"/>
+          <w:sz w:val="24"/>
+          <w:szCs w:val="24"/>
+          <w:lang w:val="ru-RU"/>
+        </w:rPr>
+        <w:t>_</w:t>
+      </w:r>
+      <w:r>
+        <w:rPr>
+          <w:rFonts w:ascii="Times New Roman" w:hAnsi="Times New Roman" w:cs="Times New Roman"/>
+          <w:sz w:val="24"/>
+          <w:szCs w:val="24"/>
+        </w:rPr>
+        <w:t>mouth</w:t>
+      </w:r>
+      <w:r>
+        <w:rPr>
+          <w:rFonts w:ascii="Times New Roman" w:hAnsi="Times New Roman" w:cs="Times New Roman"/>
+          <w:sz w:val="24"/>
+          <w:szCs w:val="24"/>
+          <w:lang w:val="ru-RU"/>
+        </w:rPr>
+        <w:t>}</w:t>
+      </w:r>
+      <w:r>
+        <w:rPr>
+          <w:rFonts w:ascii="Times New Roman" w:hAnsi="Times New Roman" w:cs="Times New Roman"/>
+          <w:sz w:val="24"/>
+          <w:szCs w:val="24"/>
+          <w:lang w:val="ru-RU"/>
+        </w:rPr>
+        <w:t xml:space="preserve"> </w:t>
       </w:r>
       <w:r>
         <w:rPr>
@@ -566,7 +643,41 @@
           <w:szCs w:val="24"/>
           <w:lang w:val="ru-RU"/>
         </w:rPr>
-        <w:t>____</w:t>
+        <w:t>${</w:t>
+      </w:r>
+      <w:r>
+        <w:rPr>
+          <w:rFonts w:ascii="Times New Roman" w:hAnsi="Times New Roman" w:cs="Times New Roman"/>
+          <w:sz w:val="24"/>
+          <w:szCs w:val="24"/>
+        </w:rPr>
+        <w:t>temp</w:t>
+      </w:r>
+      <w:r>
+        <w:rPr>
+          <w:rFonts w:ascii="Times New Roman" w:hAnsi="Times New Roman" w:cs="Times New Roman"/>
+          <w:sz w:val="24"/>
+          <w:szCs w:val="24"/>
+          <w:lang w:val="ru-RU"/>
+        </w:rPr>
+        <w:t>_</w:t>
+      </w:r>
+      <w:r>
+        <w:rPr>
+          <w:rFonts w:ascii="Times New Roman" w:hAnsi="Times New Roman" w:cs="Times New Roman"/>
+          <w:sz w:val="24"/>
+          <w:szCs w:val="24"/>
+        </w:rPr>
+        <w:t>year</w:t>
+      </w:r>
+      <w:r>
+        <w:rPr>
+          <w:rFonts w:ascii="Times New Roman" w:hAnsi="Times New Roman" w:cs="Times New Roman"/>
+          <w:sz w:val="24"/>
+          <w:szCs w:val="24"/>
+          <w:lang w:val="ru-RU"/>
+        </w:rPr>
+        <w:t>}</w:t>
       </w:r>
       <w:r>
         <w:rPr>
@@ -834,8 +945,6 @@
           <w:szCs w:val="24"/>
         </w:rPr>
       </w:pPr>
-      <w:bookmarkStart w:id="0" w:name="_GoBack"/>
-      <w:bookmarkEnd w:id="0"/>
       <w:proofErr w:type="spellStart"/>
       <w:r>
         <w:rPr>
@@ -970,7 +1079,7 @@
           <w:szCs w:val="24"/>
           <w:lang w:val="ru-RU"/>
         </w:rPr>
-        <w:t>Субъект дает согласие на обработку Оператором своих персональных данных, то есть совершение, в том числе, следующих действий: обработку (включая сбор, систематизацию, накопление, хранение, уточнение (обновление, изменение), использование, обезличивание, блокирование, уничтожение персональных данных), при этом общее описание</w:t>
+        <w:t>Субъект дает согласие на обработку Оператором своих персональных данных, то есть совершение, в том числе, следующих действий: обработку (включая сбор, систематизацию, накопление, хранение, уточнение (обновление, изменение), использование, обезличивание, блокирование, уничтожение персональных данных), при этом общее описание вышеуказанных способов обработки данных приведено в  Федеральном законе от 27.07.2006  № 152-ФЗ, а также на передачу такой информации третьим лицам, в случаях, установленных</w:t>
       </w:r>
       <w:proofErr w:type="gramEnd"/>
       <w:r>
@@ -980,7 +1089,7 @@
           <w:szCs w:val="24"/>
           <w:lang w:val="ru-RU"/>
         </w:rPr>
-        <w:t xml:space="preserve"> вышеуказанных способов обработки данных приведено в  Федеральном законе от 27.07.2006  № 152-ФЗ, а также на передачу такой информации третьим лицам, в случаях, установленных нормативными документами вышестоящих органов и законодательством.</w:t>
+        <w:t xml:space="preserve"> нормативными документами вышестоящих органов и законодательством.</w:t>
       </w:r>
     </w:p>
     <w:p>
@@ -1148,9 +1257,202 @@
           <w:rFonts w:ascii="Times New Roman" w:hAnsi="Times New Roman" w:cs="Times New Roman"/>
           <w:sz w:val="24"/>
           <w:szCs w:val="24"/>
-          <w:lang w:val="ru-RU"/>
-        </w:rPr>
-        <w:t>«____»______________ 20    г.          _______________</w:t>
+        </w:rPr>
+        <w:t>«</w:t>
+      </w:r>
+      <w:r>
+        <w:rPr>
+          <w:rFonts w:ascii="Times New Roman" w:hAnsi="Times New Roman" w:cs="Times New Roman"/>
+          <w:sz w:val="24"/>
+          <w:szCs w:val="24"/>
+        </w:rPr>
+        <w:t>${</w:t>
+      </w:r>
+      <w:proofErr w:type="spellStart"/>
+      <w:r>
+        <w:rPr>
+          <w:rFonts w:ascii="Times New Roman" w:hAnsi="Times New Roman" w:cs="Times New Roman"/>
+          <w:sz w:val="24"/>
+          <w:szCs w:val="24"/>
+        </w:rPr>
+        <w:t>temp</w:t>
+      </w:r>
+      <w:r>
+        <w:rPr>
+          <w:rFonts w:ascii="Times New Roman" w:hAnsi="Times New Roman" w:cs="Times New Roman"/>
+          <w:sz w:val="24"/>
+          <w:szCs w:val="24"/>
+        </w:rPr>
+        <w:t>_</w:t>
+      </w:r>
+      <w:r>
+        <w:rPr>
+          <w:rFonts w:ascii="Times New Roman" w:hAnsi="Times New Roman" w:cs="Times New Roman"/>
+          <w:sz w:val="24"/>
+          <w:szCs w:val="24"/>
+        </w:rPr>
+        <w:t>day</w:t>
+      </w:r>
+      <w:proofErr w:type="spellEnd"/>
+      <w:proofErr w:type="gramStart"/>
+      <w:r>
+        <w:rPr>
+          <w:rFonts w:ascii="Times New Roman" w:hAnsi="Times New Roman" w:cs="Times New Roman"/>
+          <w:sz w:val="24"/>
+          <w:szCs w:val="24"/>
+        </w:rPr>
+        <w:t>}</w:t>
+      </w:r>
+      <w:r>
+        <w:rPr>
+          <w:rFonts w:ascii="Times New Roman" w:hAnsi="Times New Roman" w:cs="Times New Roman"/>
+          <w:sz w:val="24"/>
+          <w:szCs w:val="24"/>
+        </w:rPr>
+        <w:t>»</w:t>
+      </w:r>
+      <w:proofErr w:type="gramEnd"/>
+      <w:r>
+        <w:rPr>
+          <w:rFonts w:ascii="Times New Roman" w:hAnsi="Times New Roman" w:cs="Times New Roman"/>
+          <w:sz w:val="24"/>
+          <w:szCs w:val="24"/>
+        </w:rPr>
+        <w:t xml:space="preserve"> </w:t>
+      </w:r>
+      <w:r>
+        <w:rPr>
+          <w:rFonts w:ascii="Times New Roman" w:hAnsi="Times New Roman" w:cs="Times New Roman"/>
+          <w:sz w:val="24"/>
+          <w:szCs w:val="24"/>
+        </w:rPr>
+        <w:t>${</w:t>
+      </w:r>
+      <w:proofErr w:type="spellStart"/>
+      <w:r>
+        <w:rPr>
+          <w:rFonts w:ascii="Times New Roman" w:hAnsi="Times New Roman" w:cs="Times New Roman"/>
+          <w:sz w:val="24"/>
+          <w:szCs w:val="24"/>
+        </w:rPr>
+        <w:t>temp</w:t>
+      </w:r>
+      <w:r>
+        <w:rPr>
+          <w:rFonts w:ascii="Times New Roman" w:hAnsi="Times New Roman" w:cs="Times New Roman"/>
+          <w:sz w:val="24"/>
+          <w:szCs w:val="24"/>
+        </w:rPr>
+        <w:t>_</w:t>
+      </w:r>
+      <w:r>
+        <w:rPr>
+          <w:rFonts w:ascii="Times New Roman" w:hAnsi="Times New Roman" w:cs="Times New Roman"/>
+          <w:sz w:val="24"/>
+          <w:szCs w:val="24"/>
+        </w:rPr>
+        <w:t>mouth</w:t>
+      </w:r>
+      <w:proofErr w:type="spellEnd"/>
+      <w:r>
+        <w:rPr>
+          <w:rFonts w:ascii="Times New Roman" w:hAnsi="Times New Roman" w:cs="Times New Roman"/>
+          <w:sz w:val="24"/>
+          <w:szCs w:val="24"/>
+        </w:rPr>
+        <w:t>}</w:t>
+      </w:r>
+      <w:r>
+        <w:rPr>
+          <w:rFonts w:ascii="Times New Roman" w:hAnsi="Times New Roman" w:cs="Times New Roman"/>
+          <w:sz w:val="24"/>
+          <w:szCs w:val="24"/>
+        </w:rPr>
+        <w:t xml:space="preserve"> 20</w:t>
+      </w:r>
+      <w:r>
+        <w:rPr>
+          <w:rFonts w:ascii="Times New Roman" w:hAnsi="Times New Roman" w:cs="Times New Roman"/>
+          <w:sz w:val="24"/>
+          <w:szCs w:val="24"/>
+        </w:rPr>
+        <w:t>${</w:t>
+      </w:r>
+      <w:proofErr w:type="spellStart"/>
+      <w:r>
+        <w:rPr>
+          <w:rFonts w:ascii="Times New Roman" w:hAnsi="Times New Roman" w:cs="Times New Roman"/>
+          <w:sz w:val="24"/>
+          <w:szCs w:val="24"/>
+        </w:rPr>
+        <w:t>temp</w:t>
+      </w:r>
+      <w:r>
+        <w:rPr>
+          <w:rFonts w:ascii="Times New Roman" w:hAnsi="Times New Roman" w:cs="Times New Roman"/>
+          <w:sz w:val="24"/>
+          <w:szCs w:val="24"/>
+        </w:rPr>
+        <w:t>_</w:t>
+      </w:r>
+      <w:r>
+        <w:rPr>
+          <w:rFonts w:ascii="Times New Roman" w:hAnsi="Times New Roman" w:cs="Times New Roman"/>
+          <w:sz w:val="24"/>
+          <w:szCs w:val="24"/>
+        </w:rPr>
+        <w:t>year</w:t>
+      </w:r>
+      <w:proofErr w:type="spellEnd"/>
+      <w:r>
+        <w:rPr>
+          <w:rFonts w:ascii="Times New Roman" w:hAnsi="Times New Roman" w:cs="Times New Roman"/>
+          <w:sz w:val="24"/>
+          <w:szCs w:val="24"/>
+        </w:rPr>
+        <w:t>}</w:t>
+      </w:r>
+      <w:r>
+        <w:rPr>
+          <w:rFonts w:ascii="Times New Roman" w:hAnsi="Times New Roman" w:cs="Times New Roman"/>
+          <w:sz w:val="24"/>
+          <w:szCs w:val="24"/>
+        </w:rPr>
+        <w:t xml:space="preserve"> </w:t>
+      </w:r>
+      <w:r>
+        <w:rPr>
+          <w:rFonts w:ascii="Times New Roman" w:hAnsi="Times New Roman" w:cs="Times New Roman"/>
+          <w:sz w:val="24"/>
+          <w:szCs w:val="24"/>
+        </w:rPr>
+        <w:t xml:space="preserve"> </w:t>
+      </w:r>
+      <w:r>
+        <w:rPr>
+          <w:rFonts w:ascii="Times New Roman" w:hAnsi="Times New Roman" w:cs="Times New Roman"/>
+          <w:sz w:val="24"/>
+          <w:szCs w:val="24"/>
+          <w:lang w:val="ru-RU"/>
+        </w:rPr>
+        <w:t>г</w:t>
+      </w:r>
+      <w:r>
+        <w:rPr>
+          <w:rFonts w:ascii="Times New Roman" w:hAnsi="Times New Roman" w:cs="Times New Roman"/>
+          <w:sz w:val="24"/>
+          <w:szCs w:val="24"/>
+        </w:rPr>
+        <w:t xml:space="preserve">.          </w:t>
+      </w:r>
+      <w:r>
+        <w:rPr>
+          <w:rFonts w:ascii="Times New Roman" w:hAnsi="Times New Roman" w:cs="Times New Roman"/>
+          <w:sz w:val="24"/>
+          <w:szCs w:val="24"/>
+          <w:lang w:val="ru-RU"/>
+        </w:rPr>
+        <w:t>_______________</w:t>
       </w:r>
       <w:r>
         <w:rPr>
@@ -1236,6 +1538,8 @@
         </w:rPr>
         <w:t xml:space="preserve"> (а) с положениями Федерального закона от 27.07.2006 №152-ФЗ «О персональных данных», права и обязанности в области защиты персональных данных мне разъяснены.</w:t>
       </w:r>
+      <w:bookmarkStart w:id="0" w:name="_GoBack"/>
+      <w:bookmarkEnd w:id="0"/>
     </w:p>
     <w:p>
       <w:pPr>
@@ -1264,7 +1568,148 @@
           <w:szCs w:val="24"/>
           <w:lang w:val="ru-RU"/>
         </w:rPr>
-        <w:t>«____»______________ 20    г.          _____________</w:t>
+        <w:t>«${</w:t>
+      </w:r>
+      <w:proofErr w:type="spellStart"/>
+      <w:r>
+        <w:rPr>
+          <w:rFonts w:ascii="Times New Roman" w:hAnsi="Times New Roman" w:cs="Times New Roman"/>
+          <w:sz w:val="24"/>
+          <w:szCs w:val="24"/>
+        </w:rPr>
+        <w:t>temp</w:t>
+      </w:r>
+      <w:proofErr w:type="spellEnd"/>
+      <w:r>
+        <w:rPr>
+          <w:rFonts w:ascii="Times New Roman" w:hAnsi="Times New Roman" w:cs="Times New Roman"/>
+          <w:sz w:val="24"/>
+          <w:szCs w:val="24"/>
+          <w:lang w:val="ru-RU"/>
+        </w:rPr>
+        <w:t>_</w:t>
+      </w:r>
+      <w:proofErr w:type="spellStart"/>
+      <w:r>
+        <w:rPr>
+          <w:rFonts w:ascii="Times New Roman" w:hAnsi="Times New Roman" w:cs="Times New Roman"/>
+          <w:sz w:val="24"/>
+          <w:szCs w:val="24"/>
+        </w:rPr>
+        <w:t>day</w:t>
+      </w:r>
+      <w:proofErr w:type="spellEnd"/>
+      <w:r>
+        <w:rPr>
+          <w:rFonts w:ascii="Times New Roman" w:hAnsi="Times New Roman" w:cs="Times New Roman"/>
+          <w:sz w:val="24"/>
+          <w:szCs w:val="24"/>
+          <w:lang w:val="ru-RU"/>
+        </w:rPr>
+        <w:t>}» ${</w:t>
+      </w:r>
+      <w:proofErr w:type="spellStart"/>
+      <w:r>
+        <w:rPr>
+          <w:rFonts w:ascii="Times New Roman" w:hAnsi="Times New Roman" w:cs="Times New Roman"/>
+          <w:sz w:val="24"/>
+          <w:szCs w:val="24"/>
+        </w:rPr>
+        <w:t>temp</w:t>
+      </w:r>
+      <w:proofErr w:type="spellEnd"/>
+      <w:r>
+        <w:rPr>
+          <w:rFonts w:ascii="Times New Roman" w:hAnsi="Times New Roman" w:cs="Times New Roman"/>
+          <w:sz w:val="24"/>
+          <w:szCs w:val="24"/>
+          <w:lang w:val="ru-RU"/>
+        </w:rPr>
+        <w:t>_</w:t>
+      </w:r>
+      <w:proofErr w:type="spellStart"/>
+      <w:r>
+        <w:rPr>
+          <w:rFonts w:ascii="Times New Roman" w:hAnsi="Times New Roman" w:cs="Times New Roman"/>
+          <w:sz w:val="24"/>
+          <w:szCs w:val="24"/>
+        </w:rPr>
+        <w:t>mouth</w:t>
+      </w:r>
+      <w:proofErr w:type="spellEnd"/>
+      <w:r>
+        <w:rPr>
+          <w:rFonts w:ascii="Times New Roman" w:hAnsi="Times New Roman" w:cs="Times New Roman"/>
+          <w:sz w:val="24"/>
+          <w:szCs w:val="24"/>
+          <w:lang w:val="ru-RU"/>
+        </w:rPr>
+        <w:t>} 20${</w:t>
+      </w:r>
+      <w:proofErr w:type="spellStart"/>
+      <w:r>
+        <w:rPr>
+          <w:rFonts w:ascii="Times New Roman" w:hAnsi="Times New Roman" w:cs="Times New Roman"/>
+          <w:sz w:val="24"/>
+          <w:szCs w:val="24"/>
+        </w:rPr>
+        <w:t>temp</w:t>
+      </w:r>
+      <w:proofErr w:type="spellEnd"/>
+      <w:r>
+        <w:rPr>
+          <w:rFonts w:ascii="Times New Roman" w:hAnsi="Times New Roman" w:cs="Times New Roman"/>
+          <w:sz w:val="24"/>
+          <w:szCs w:val="24"/>
+          <w:lang w:val="ru-RU"/>
+        </w:rPr>
+        <w:t>_</w:t>
+      </w:r>
+      <w:proofErr w:type="spellStart"/>
+      <w:r>
+        <w:rPr>
+          <w:rFonts w:ascii="Times New Roman" w:hAnsi="Times New Roman" w:cs="Times New Roman"/>
+          <w:sz w:val="24"/>
+          <w:szCs w:val="24"/>
+        </w:rPr>
+        <w:t>year</w:t>
+      </w:r>
+      <w:proofErr w:type="spellEnd"/>
+      <w:r>
+        <w:rPr>
+          <w:rFonts w:ascii="Times New Roman" w:hAnsi="Times New Roman" w:cs="Times New Roman"/>
+          <w:sz w:val="24"/>
+          <w:szCs w:val="24"/>
+          <w:lang w:val="ru-RU"/>
+        </w:rPr>
+        <w:t xml:space="preserve">}  </w:t>
+      </w:r>
+      <w:r>
+        <w:rPr>
+          <w:rFonts w:ascii="Times New Roman" w:hAnsi="Times New Roman" w:cs="Times New Roman"/>
+          <w:sz w:val="24"/>
+          <w:szCs w:val="24"/>
+          <w:lang w:val="ru-RU"/>
+        </w:rPr>
+        <w:t>г</w:t>
+      </w:r>
+      <w:r>
+        <w:rPr>
+          <w:rFonts w:ascii="Times New Roman" w:hAnsi="Times New Roman" w:cs="Times New Roman"/>
+          <w:sz w:val="24"/>
+          <w:szCs w:val="24"/>
+          <w:lang w:val="ru-RU"/>
+        </w:rPr>
+        <w:t>.</w:t>
+      </w:r>
+      <w:r>
+        <w:rPr>
+          <w:rFonts w:ascii="Times New Roman" w:hAnsi="Times New Roman" w:cs="Times New Roman"/>
+          <w:sz w:val="24"/>
+          <w:szCs w:val="24"/>
+          <w:lang w:val="ru-RU"/>
+        </w:rPr>
+        <w:t xml:space="preserve">         _____________</w:t>
       </w:r>
       <w:r>
         <w:rPr>
@@ -1291,6 +1736,7 @@
         <w:rPr>
           <w:sz w:val="24"/>
           <w:szCs w:val="24"/>
+          <w:lang w:val="ru-RU"/>
         </w:rPr>
       </w:pPr>
       <w:r>

</xml_diff>